<commit_message>
Ultimo Commit, fine progetto 1 semestre
</commit_message>
<xml_diff>
--- a/2_Abstract/QuizGame Abstract.docx
+++ b/2_Abstract/QuizGame Abstract.docx
@@ -249,25 +249,23 @@
           <w:szCs w:val="14"/>
           <w:lang w:val="it-IT"/>
         </w:rPr>
-        <w:t xml:space="preserve">I </w:t>
-      </w:r>
-      <w:proofErr w:type="spellStart"/>
+        <w:t xml:space="preserve">Trivia Quiz, è sempre stato divertente, è giocato da tutti e in compagnia, che annoia raramente. </w:t>
+      </w:r>
       <w:r>
         <w:rPr>
           <w:iCs/>
           <w:szCs w:val="14"/>
           <w:lang w:val="it-IT"/>
         </w:rPr>
-        <w:t>QuizGame</w:t>
-      </w:r>
-      <w:proofErr w:type="spellEnd"/>
+        <w:t>Il progetto</w:t>
+      </w:r>
       <w:r>
         <w:rPr>
           <w:iCs/>
           <w:szCs w:val="14"/>
           <w:lang w:val="it-IT"/>
         </w:rPr>
-        <w:t xml:space="preserve">, stile Trivia Quiz, è sempre stato divertente, è giocato da tutti e in compagnia, che annoia raramente. </w:t>
+        <w:t xml:space="preserve"> è simile al gioco citato in precedenza,</w:t>
       </w:r>
       <w:r>
         <w:rPr>
@@ -275,7 +273,7 @@
           <w:szCs w:val="14"/>
           <w:lang w:val="it-IT"/>
         </w:rPr>
-        <w:t xml:space="preserve">Il progetto è un applicativo dove si gioca a un </w:t>
+        <w:t xml:space="preserve"> è un applicativo dove si gioca a un </w:t>
       </w:r>
       <w:proofErr w:type="spellStart"/>
       <w:r>
@@ -359,7 +357,27 @@
         <w:rPr>
           <w:lang w:val="it-IT"/>
         </w:rPr>
-        <w:t>Ho deciso di sviluppare il gioco in Java Swing, una libreria di java che permette di utilizzare facilmente l’UI</w:t>
+        <w:t xml:space="preserve">Per questo progetto sono necessarie buone conoscenze nel linguaggio di Java. </w:t>
+      </w:r>
+      <w:r>
+        <w:rPr>
+          <w:lang w:val="it-IT"/>
+        </w:rPr>
+        <w:t>Ho deciso di sviluppare il gioco in Java</w:t>
+      </w:r>
+      <w:r>
+        <w:rPr>
+          <w:lang w:val="it-IT"/>
+        </w:rPr>
+        <w:t xml:space="preserve"> con l’interfaccia grafica in Java</w:t>
+      </w:r>
+      <w:bookmarkStart w:id="4" w:name="_GoBack"/>
+      <w:bookmarkEnd w:id="4"/>
+      <w:r>
+        <w:rPr>
+          <w:lang w:val="it-IT"/>
+        </w:rPr>
+        <w:t xml:space="preserve"> Swing, una libreria di java che permette di utilizzare facilmente l’UI</w:t>
       </w:r>
       <w:r>
         <w:rPr>
@@ -445,6 +463,12 @@
         <w:rPr>
           <w:lang w:val="it-IT"/>
         </w:rPr>
+        <w:t>, senza rotture del programma improvvise</w:t>
+      </w:r>
+      <w:r>
+        <w:rPr>
+          <w:lang w:val="it-IT"/>
+        </w:rPr>
         <w:t>. L’unic</w:t>
       </w:r>
       <w:r>
@@ -453,8 +477,6 @@
         </w:rPr>
         <w:t>a</w:t>
       </w:r>
-      <w:bookmarkStart w:id="4" w:name="_GoBack"/>
-      <w:bookmarkEnd w:id="4"/>
       <w:r>
         <w:rPr>
           <w:lang w:val="it-IT"/>

</xml_diff>